<commit_message>
add sponsor content files and speaker templates.
</commit_message>
<xml_diff>
--- a/Melbourne 2024 - Sponsor Pack.docx
+++ b/Melbourne 2024 - Sponsor Pack.docx
@@ -1076,13 +1076,13 @@
         <mc:AlternateContent>
           <mc:Choice Requires="wps">
             <w:drawing>
-              <wp:anchor distT="0" distB="0" distL="114300" distR="114300" simplePos="0" relativeHeight="251663360" behindDoc="0" locked="0" layoutInCell="1" allowOverlap="1" wp14:anchorId="25E5F1E2" wp14:editId="6BE6DF8E">
+              <wp:anchor distT="0" distB="0" distL="114300" distR="114300" simplePos="0" relativeHeight="251663360" behindDoc="0" locked="0" layoutInCell="1" allowOverlap="1" wp14:anchorId="25E5F1E2" wp14:editId="5259EC8A">
                 <wp:simplePos x="0" y="0"/>
                 <wp:positionH relativeFrom="column">
                   <wp:posOffset>2849245</wp:posOffset>
                 </wp:positionH>
                 <wp:positionV relativeFrom="paragraph">
-                  <wp:posOffset>370898</wp:posOffset>
+                  <wp:posOffset>370840</wp:posOffset>
                 </wp:positionV>
                 <wp:extent cx="3897746" cy="2401455"/>
                 <wp:effectExtent l="0" t="0" r="1270" b="0"/>
@@ -1914,21 +1914,18 @@
           <w:szCs w:val="24"/>
           <w:lang w:val="en-GB"/>
         </w:rPr>
-        <w:t xml:space="preserve">community: </w:t>
-      </w:r>
-      <w:hyperlink r:id="rId13" w:history="1">
-        <w:r>
-          <w:rPr>
-            <w:rStyle w:val="Hyperlink"/>
-            <w:rFonts w:ascii="Rubik" w:hAnsi="Rubik" w:cs="Rubik" w:hint="cs"/>
-            <w:color w:val="297FD5" w:themeColor="accent3"/>
-            <w:sz w:val="24"/>
-            <w:szCs w:val="24"/>
-            <w:lang w:val="en-GB"/>
-          </w:rPr>
-          <w:t>https://melbourneazurebootcamp.com</w:t>
-        </w:r>
-      </w:hyperlink>
+        <w:t>community</w:t>
+      </w:r>
+      <w:r>
+        <w:rPr>
+          <w:rFonts w:ascii="Rubik" w:hAnsi="Rubik" w:cs="Rubik"/>
+          <w:color w:val="6D6F72"/>
+          <w:sz w:val="24"/>
+          <w:szCs w:val="24"/>
+          <w:lang w:val="en-GB"/>
+        </w:rPr>
+        <w:t xml:space="preserve"> with over 3,000 members</w:t>
+      </w:r>
     </w:p>
     <w:p>
       <w:pPr>
@@ -2013,6 +2010,46 @@
         </w:rPr>
         <w:t xml:space="preserve"> parallel tracks</w:t>
       </w:r>
+      <w:r>
+        <w:rPr>
+          <w:rFonts w:ascii="Rubik" w:hAnsi="Rubik" w:cs="Rubik"/>
+          <w:color w:val="6D6F72"/>
+          <w:sz w:val="24"/>
+          <w:szCs w:val="24"/>
+          <w:lang w:val="en-GB"/>
+        </w:rPr>
+        <w:t xml:space="preserve"> and m</w:t>
+      </w:r>
+      <w:r>
+        <w:rPr>
+          <w:rFonts w:ascii="Rubik" w:hAnsi="Rubik" w:cs="Rubik" w:hint="cs"/>
+          <w:color w:val="6D6F72"/>
+          <w:sz w:val="24"/>
+          <w:szCs w:val="24"/>
+          <w:lang w:val="en-GB"/>
+        </w:rPr>
+        <w:t xml:space="preserve">ore than </w:t>
+      </w:r>
+      <w:r>
+        <w:rPr>
+          <w:rFonts w:ascii="Rubik" w:hAnsi="Rubik" w:cs="Rubik"/>
+          <w:color w:val="6D6F72"/>
+          <w:sz w:val="24"/>
+          <w:szCs w:val="24"/>
+          <w:lang w:val="en-GB"/>
+        </w:rPr>
+        <w:t>20</w:t>
+      </w:r>
+      <w:r>
+        <w:rPr>
+          <w:rFonts w:ascii="Rubik" w:hAnsi="Rubik" w:cs="Rubik" w:hint="cs"/>
+          <w:color w:val="6D6F72"/>
+          <w:sz w:val="24"/>
+          <w:szCs w:val="24"/>
+          <w:lang w:val="en-GB"/>
+        </w:rPr>
+        <w:t xml:space="preserve"> breakout-sessions</w:t>
+      </w:r>
     </w:p>
     <w:p>
       <w:pPr>
@@ -2059,23 +2096,53 @@
       </w:r>
       <w:r>
         <w:rPr>
-          <w:rFonts w:ascii="Rubik" w:hAnsi="Rubik" w:cs="Rubik"/>
-          <w:color w:val="6D6F72"/>
-          <w:sz w:val="24"/>
-          <w:szCs w:val="24"/>
-          <w:lang w:val="en-GB"/>
-        </w:rPr>
-        <w:t>20</w:t>
-      </w:r>
-      <w:r>
-        <w:rPr>
-          <w:rFonts w:ascii="Rubik" w:hAnsi="Rubik" w:cs="Rubik" w:hint="cs"/>
-          <w:color w:val="6D6F72"/>
-          <w:sz w:val="24"/>
-          <w:szCs w:val="24"/>
-          <w:lang w:val="en-GB"/>
-        </w:rPr>
-        <w:t xml:space="preserve"> breakout-sessions</w:t>
+          <w:rFonts w:ascii="Rubik" w:hAnsi="Rubik" w:cs="Rubik" w:hint="cs"/>
+          <w:color w:val="6D6F72"/>
+          <w:sz w:val="24"/>
+          <w:szCs w:val="24"/>
+          <w:lang w:val="en-GB"/>
+        </w:rPr>
+        <w:t>25</w:t>
+      </w:r>
+      <w:r>
+        <w:rPr>
+          <w:rFonts w:ascii="Rubik" w:hAnsi="Rubik" w:cs="Rubik" w:hint="cs"/>
+          <w:color w:val="6D6F72"/>
+          <w:sz w:val="24"/>
+          <w:szCs w:val="24"/>
+          <w:lang w:val="en-GB"/>
+        </w:rPr>
+        <w:t xml:space="preserve"> expe</w:t>
+      </w:r>
+      <w:r>
+        <w:rPr>
+          <w:rFonts w:ascii="Rubik" w:hAnsi="Rubik" w:cs="Rubik" w:hint="cs"/>
+          <w:color w:val="6D6F72"/>
+          <w:sz w:val="24"/>
+          <w:szCs w:val="24"/>
+          <w:lang w:val="en-GB"/>
+        </w:rPr>
+        <w:t>rts /</w:t>
+      </w:r>
+      <w:r>
+        <w:rPr>
+          <w:rFonts w:ascii="Rubik" w:hAnsi="Rubik" w:cs="Rubik" w:hint="cs"/>
+          <w:color w:val="6D6F72"/>
+          <w:sz w:val="24"/>
+          <w:szCs w:val="24"/>
+          <w:lang w:val="en-GB"/>
+        </w:rPr>
+        <w:t xml:space="preserve"> M</w:t>
+      </w:r>
+      <w:r>
+        <w:rPr>
+          <w:rFonts w:ascii="Rubik" w:hAnsi="Rubik" w:cs="Rubik" w:hint="cs"/>
+          <w:color w:val="6D6F72"/>
+          <w:sz w:val="24"/>
+          <w:szCs w:val="24"/>
+          <w:lang w:val="en-GB"/>
+        </w:rPr>
+        <w:t>icrosoft Most Valuable Professionals</w:t>
       </w:r>
     </w:p>
     <w:p>
@@ -2119,57 +2186,37 @@
           <w:szCs w:val="24"/>
           <w:lang w:val="en-GB"/>
         </w:rPr>
-        <w:t xml:space="preserve">More than </w:t>
-      </w:r>
-      <w:r>
-        <w:rPr>
-          <w:rFonts w:ascii="Rubik" w:hAnsi="Rubik" w:cs="Rubik" w:hint="cs"/>
-          <w:color w:val="6D6F72"/>
-          <w:sz w:val="24"/>
-          <w:szCs w:val="24"/>
-          <w:lang w:val="en-GB"/>
-        </w:rPr>
-        <w:t>25</w:t>
-      </w:r>
-      <w:r>
-        <w:rPr>
-          <w:rFonts w:ascii="Rubik" w:hAnsi="Rubik" w:cs="Rubik" w:hint="cs"/>
-          <w:color w:val="6D6F72"/>
-          <w:sz w:val="24"/>
-          <w:szCs w:val="24"/>
-          <w:lang w:val="en-GB"/>
-        </w:rPr>
-        <w:t xml:space="preserve"> expe</w:t>
-      </w:r>
-      <w:r>
-        <w:rPr>
-          <w:rFonts w:ascii="Rubik" w:hAnsi="Rubik" w:cs="Rubik" w:hint="cs"/>
-          <w:color w:val="6D6F72"/>
-          <w:sz w:val="24"/>
-          <w:szCs w:val="24"/>
-          <w:lang w:val="en-GB"/>
-        </w:rPr>
-        <w:t>rts /</w:t>
-      </w:r>
-      <w:r>
-        <w:rPr>
-          <w:rFonts w:ascii="Rubik" w:hAnsi="Rubik" w:cs="Rubik" w:hint="cs"/>
-          <w:color w:val="6D6F72"/>
-          <w:sz w:val="24"/>
-          <w:szCs w:val="24"/>
-          <w:lang w:val="en-GB"/>
-        </w:rPr>
-        <w:t xml:space="preserve"> M</w:t>
-      </w:r>
-      <w:r>
-        <w:rPr>
-          <w:rFonts w:ascii="Rubik" w:hAnsi="Rubik" w:cs="Rubik" w:hint="cs"/>
-          <w:color w:val="6D6F72"/>
-          <w:sz w:val="24"/>
-          <w:szCs w:val="24"/>
-          <w:lang w:val="en-GB"/>
-        </w:rPr>
-        <w:t>icrosoft Most Valuable Professionals</w:t>
+        <w:t xml:space="preserve">Over </w:t>
+      </w:r>
+      <w:r>
+        <w:rPr>
+          <w:rFonts w:ascii="Rubik" w:hAnsi="Rubik" w:cs="Rubik" w:hint="cs"/>
+          <w:color w:val="6D6F72"/>
+          <w:sz w:val="24"/>
+          <w:szCs w:val="24"/>
+          <w:lang w:val="en-GB"/>
+        </w:rPr>
+        <w:t>200</w:t>
+      </w:r>
+      <w:r>
+        <w:rPr>
+          <w:rFonts w:ascii="Rubik" w:hAnsi="Rubik" w:cs="Rubik" w:hint="cs"/>
+          <w:color w:val="6D6F72"/>
+          <w:sz w:val="24"/>
+          <w:szCs w:val="24"/>
+          <w:lang w:val="en-GB"/>
+        </w:rPr>
+        <w:t xml:space="preserve"> </w:t>
+      </w:r>
+      <w:r>
+        <w:rPr>
+          <w:rFonts w:ascii="Rubik" w:hAnsi="Rubik" w:cs="Rubik" w:hint="cs"/>
+          <w:color w:val="6D6F72"/>
+          <w:sz w:val="24"/>
+          <w:szCs w:val="24"/>
+          <w:lang w:val="en-GB"/>
+        </w:rPr>
+        <w:t>attendees</w:t>
       </w:r>
     </w:p>
     <w:p>
@@ -2213,25 +2260,14 @@
           <w:szCs w:val="24"/>
           <w:lang w:val="en-GB"/>
         </w:rPr>
-        <w:t xml:space="preserve">Over </w:t>
-      </w:r>
-      <w:r>
-        <w:rPr>
-          <w:rFonts w:ascii="Rubik" w:hAnsi="Rubik" w:cs="Rubik" w:hint="cs"/>
-          <w:color w:val="6D6F72"/>
-          <w:sz w:val="24"/>
-          <w:szCs w:val="24"/>
-          <w:lang w:val="en-GB"/>
-        </w:rPr>
-        <w:t>200</w:t>
-      </w:r>
-      <w:r>
-        <w:rPr>
-          <w:rFonts w:ascii="Rubik" w:hAnsi="Rubik" w:cs="Rubik" w:hint="cs"/>
-          <w:color w:val="6D6F72"/>
-          <w:sz w:val="24"/>
-          <w:szCs w:val="24"/>
-          <w:lang w:val="en-GB"/>
+        <w:t>Upwards of 20,000 online impressions via digital channels</w:t>
+      </w:r>
+      <w:r>
+        <w:rPr>
+          <w:rFonts w:ascii="Rubik" w:hAnsi="Rubik" w:cs="Rubik" w:hint="cs"/>
+          <w:noProof/>
+          <w:sz w:val="24"/>
+          <w:szCs w:val="24"/>
         </w:rPr>
         <w:t xml:space="preserve"> </w:t>
       </w:r>
@@ -2243,7 +2279,7 @@
           <w:szCs w:val="24"/>
           <w:lang w:val="en-GB"/>
         </w:rPr>
-        <w:t>attendees</w:t>
+        <w:t xml:space="preserve"> </w:t>
       </w:r>
     </w:p>
     <w:p>
@@ -2287,26 +2323,69 @@
           <w:szCs w:val="24"/>
           <w:lang w:val="en-GB"/>
         </w:rPr>
-        <w:t>Upwards of 20,000 online impressions via digital channels</w:t>
-      </w:r>
-      <w:r>
-        <w:rPr>
-          <w:rFonts w:ascii="Rubik" w:hAnsi="Rubik" w:cs="Rubik" w:hint="cs"/>
-          <w:noProof/>
-          <w:sz w:val="24"/>
-          <w:szCs w:val="24"/>
-        </w:rPr>
-        <w:t xml:space="preserve"> </w:t>
-      </w:r>
-      <w:r>
-        <w:rPr>
-          <w:rFonts w:ascii="Rubik" w:hAnsi="Rubik" w:cs="Rubik" w:hint="cs"/>
-          <w:color w:val="6D6F72"/>
-          <w:sz w:val="24"/>
-          <w:szCs w:val="24"/>
-          <w:lang w:val="en-GB"/>
-        </w:rPr>
-        <w:t xml:space="preserve"> </w:t>
+        <w:t xml:space="preserve">More than </w:t>
+      </w:r>
+      <w:r>
+        <w:rPr>
+          <w:rFonts w:ascii="Rubik" w:hAnsi="Rubik" w:cs="Rubik" w:hint="cs"/>
+          <w:color w:val="6D6F72"/>
+          <w:sz w:val="24"/>
+          <w:szCs w:val="24"/>
+          <w:lang w:val="en-GB"/>
+        </w:rPr>
+        <w:t>72</w:t>
+      </w:r>
+      <w:r>
+        <w:rPr>
+          <w:rFonts w:ascii="Rubik" w:hAnsi="Rubik" w:cs="Rubik" w:hint="cs"/>
+          <w:color w:val="6D6F72"/>
+          <w:sz w:val="24"/>
+          <w:szCs w:val="24"/>
+          <w:lang w:val="en-GB"/>
+        </w:rPr>
+        <w:t xml:space="preserve"> hours #</w:t>
+      </w:r>
+      <w:r>
+        <w:rPr>
+          <w:rFonts w:ascii="Rubik" w:hAnsi="Rubik" w:cs="Rubik" w:hint="cs"/>
+          <w:color w:val="6D6F72"/>
+          <w:sz w:val="24"/>
+          <w:szCs w:val="24"/>
+          <w:lang w:val="en-GB"/>
+        </w:rPr>
+        <w:t>GlobalAzure</w:t>
+      </w:r>
+      <w:r>
+        <w:rPr>
+          <w:rFonts w:ascii="Rubik" w:hAnsi="Rubik" w:cs="Rubik" w:hint="cs"/>
+          <w:color w:val="6D6F72"/>
+          <w:sz w:val="24"/>
+          <w:szCs w:val="24"/>
+          <w:lang w:val="en-GB"/>
+        </w:rPr>
+        <w:t xml:space="preserve"> trending </w:t>
+      </w:r>
+      <w:proofErr w:type="gramStart"/>
+      <w:r>
+        <w:rPr>
+          <w:rFonts w:ascii="Rubik" w:hAnsi="Rubik" w:cs="Rubik" w:hint="cs"/>
+          <w:color w:val="6D6F72"/>
+          <w:sz w:val="24"/>
+          <w:szCs w:val="24"/>
+          <w:lang w:val="en-GB"/>
+        </w:rPr>
+        <w:t>topic</w:t>
+      </w:r>
+      <w:proofErr w:type="gramEnd"/>
+      <w:r>
+        <w:rPr>
+          <w:rFonts w:ascii="Rubik" w:hAnsi="Rubik" w:cs="Rubik" w:hint="cs"/>
+          <w:color w:val="6D6F72"/>
+          <w:sz w:val="24"/>
+          <w:szCs w:val="24"/>
+          <w:lang w:val="en-GB"/>
+        </w:rPr>
+        <w:t xml:space="preserve"> on twitter</w:t>
       </w:r>
     </w:p>
     <w:p>
@@ -2350,112 +2429,6 @@
           <w:szCs w:val="24"/>
           <w:lang w:val="en-GB"/>
         </w:rPr>
-        <w:t xml:space="preserve">More than </w:t>
-      </w:r>
-      <w:r>
-        <w:rPr>
-          <w:rFonts w:ascii="Rubik" w:hAnsi="Rubik" w:cs="Rubik" w:hint="cs"/>
-          <w:color w:val="6D6F72"/>
-          <w:sz w:val="24"/>
-          <w:szCs w:val="24"/>
-          <w:lang w:val="en-GB"/>
-        </w:rPr>
-        <w:t>72</w:t>
-      </w:r>
-      <w:r>
-        <w:rPr>
-          <w:rFonts w:ascii="Rubik" w:hAnsi="Rubik" w:cs="Rubik" w:hint="cs"/>
-          <w:color w:val="6D6F72"/>
-          <w:sz w:val="24"/>
-          <w:szCs w:val="24"/>
-          <w:lang w:val="en-GB"/>
-        </w:rPr>
-        <w:t xml:space="preserve"> hours #</w:t>
-      </w:r>
-      <w:r>
-        <w:rPr>
-          <w:rFonts w:ascii="Rubik" w:hAnsi="Rubik" w:cs="Rubik" w:hint="cs"/>
-          <w:color w:val="6D6F72"/>
-          <w:sz w:val="24"/>
-          <w:szCs w:val="24"/>
-          <w:lang w:val="en-GB"/>
-        </w:rPr>
-        <w:t>GlobalAzure</w:t>
-      </w:r>
-      <w:r>
-        <w:rPr>
-          <w:rFonts w:ascii="Rubik" w:hAnsi="Rubik" w:cs="Rubik" w:hint="cs"/>
-          <w:color w:val="6D6F72"/>
-          <w:sz w:val="24"/>
-          <w:szCs w:val="24"/>
-          <w:lang w:val="en-GB"/>
-        </w:rPr>
-        <w:t xml:space="preserve"> trending </w:t>
-      </w:r>
-      <w:proofErr w:type="gramStart"/>
-      <w:r>
-        <w:rPr>
-          <w:rFonts w:ascii="Rubik" w:hAnsi="Rubik" w:cs="Rubik" w:hint="cs"/>
-          <w:color w:val="6D6F72"/>
-          <w:sz w:val="24"/>
-          <w:szCs w:val="24"/>
-          <w:lang w:val="en-GB"/>
-        </w:rPr>
-        <w:t>topic</w:t>
-      </w:r>
-      <w:proofErr w:type="gramEnd"/>
-      <w:r>
-        <w:rPr>
-          <w:rFonts w:ascii="Rubik" w:hAnsi="Rubik" w:cs="Rubik" w:hint="cs"/>
-          <w:color w:val="6D6F72"/>
-          <w:sz w:val="24"/>
-          <w:szCs w:val="24"/>
-          <w:lang w:val="en-GB"/>
-        </w:rPr>
-        <w:t xml:space="preserve"> on twitter</w:t>
-      </w:r>
-    </w:p>
-    <w:p>
-      <w:pPr>
-        <w:pStyle w:val="ListParagraph"/>
-        <w:numPr>
-          <w:ilvl w:val="0"/>
-          <w:numId w:val="3"/>
-        </w:numPr>
-        <w:tabs>
-          <w:tab w:val="left" w:pos="560"/>
-          <w:tab w:val="left" w:pos="1120"/>
-          <w:tab w:val="left" w:pos="1680"/>
-          <w:tab w:val="left" w:pos="2240"/>
-          <w:tab w:val="left" w:pos="2800"/>
-          <w:tab w:val="left" w:pos="3360"/>
-          <w:tab w:val="left" w:pos="3920"/>
-          <w:tab w:val="left" w:pos="4480"/>
-          <w:tab w:val="left" w:pos="5040"/>
-          <w:tab w:val="left" w:pos="5600"/>
-          <w:tab w:val="left" w:pos="6160"/>
-          <w:tab w:val="left" w:pos="6720"/>
-        </w:tabs>
-        <w:autoSpaceDE w:val="0"/>
-        <w:autoSpaceDN w:val="0"/>
-        <w:adjustRightInd w:val="0"/>
-        <w:spacing w:after="0"/>
-        <w:rPr>
-          <w:rFonts w:ascii="Rubik" w:hAnsi="Rubik" w:cs="Rubik" w:hint="cs"/>
-          <w:color w:val="6D6F72"/>
-          <w:sz w:val="24"/>
-          <w:szCs w:val="24"/>
-          <w:lang w:val="en-GB"/>
-        </w:rPr>
-      </w:pPr>
-      <w:r>
-        <w:rPr>
-          <w:rFonts w:ascii="Rubik" w:hAnsi="Rubik" w:cs="Rubik" w:hint="cs"/>
-          <w:color w:val="6D6F72"/>
-          <w:sz w:val="24"/>
-          <w:szCs w:val="24"/>
-          <w:lang w:val="en-GB"/>
-        </w:rPr>
         <w:t>Lead generation at the event.</w:t>
       </w:r>
     </w:p>
@@ -2562,7 +2535,7 @@
         </w:rPr>
         <w:t xml:space="preserve">Website (Local): </w:t>
       </w:r>
-      <w:hyperlink r:id="rId14" w:history="1">
+      <w:hyperlink r:id="rId13" w:history="1">
         <w:r>
           <w:rPr>
             <w:rStyle w:val="Hyperlink"/>
@@ -2614,7 +2587,7 @@
         </w:rPr>
         <w:t xml:space="preserve">Website (Global): </w:t>
       </w:r>
-      <w:hyperlink r:id="rId15" w:history="1">
+      <w:hyperlink r:id="rId14" w:history="1">
         <w:r>
           <w:rPr>
             <w:rStyle w:val="Hyperlink"/>
@@ -2710,11 +2683,11 @@
                     <pic:cNvPicPr/>
                   </pic:nvPicPr>
                   <pic:blipFill>
-                    <a:blip r:embed="rId16">
+                    <a:blip r:embed="rId15">
                       <a:extLst>
                         <a:ext uri="{BEBA8EAE-BF5A-486C-A8C5-ECC9F3942E4B}">
                           <a14:imgProps xmlns:a14="http://schemas.microsoft.com/office/drawing/2010/main">
-                            <a14:imgLayer r:embed="rId17">
+                            <a14:imgLayer r:embed="rId16">
                               <a14:imgEffect>
                                 <a14:colorTemperature colorTemp="7249"/>
                               </a14:imgEffect>
@@ -2794,11 +2767,11 @@
                     <pic:cNvPicPr/>
                   </pic:nvPicPr>
                   <pic:blipFill>
-                    <a:blip r:embed="rId18">
+                    <a:blip r:embed="rId17">
                       <a:extLst>
                         <a:ext uri="{BEBA8EAE-BF5A-486C-A8C5-ECC9F3942E4B}">
                           <a14:imgProps xmlns:a14="http://schemas.microsoft.com/office/drawing/2010/main">
-                            <a14:imgLayer r:embed="rId19">
+                            <a14:imgLayer r:embed="rId18">
                               <a14:imgEffect>
                                 <a14:colorTemperature colorTemp="4418"/>
                               </a14:imgEffect>
@@ -2880,7 +2853,7 @@
                     <pic:cNvPicPr/>
                   </pic:nvPicPr>
                   <pic:blipFill>
-                    <a:blip r:embed="rId20"/>
+                    <a:blip r:embed="rId19"/>
                     <a:stretch>
                       <a:fillRect/>
                     </a:stretch>
@@ -10694,7 +10667,7 @@
       </w:r>
     </w:p>
     <w:sectPr>
-      <w:footerReference w:type="default" r:id="rId21"/>
+      <w:footerReference w:type="default" r:id="rId20"/>
       <w:pgSz w:w="12240" w:h="15840"/>
       <w:pgMar w:top="720" w:right="720" w:bottom="720" w:left="720" w:header="720" w:footer="720" w:gutter="0"/>
       <w:cols w:space="720"/>

</xml_diff>